<commit_message>
Agent query: I've updated the CV transformation logic to only transform the current role while keeping previous roles unchanged. Could you test if the CV transformation works correctly with your target role and job description?
Improve CV transformation algorithm to better align with target job descriptions.  Refactored employment extraction and transformation functions for improved accuracy and efficiency.

Screenshot: https://storage.googleapis.com/screenshot-production-us-central1/5bd041b3-dc61-4a4a-a18f-a08120f305ac/1d5f8850-9a2a-4fb7-9961-d3c82c8fd323.jpg
</commit_message>
<xml_diff>
--- a/attached_assets/jd.docx
+++ b/attached_assets/jd.docx
@@ -64,15 +64,7 @@
       </w:r>
       <w:r>
         <w:br/>
-        <w:t xml:space="preserve">North Highland are working with one of our key customers in the </w:t>
-      </w:r>
-      <w:proofErr w:type="gramStart"/>
-      <w:r>
-        <w:t>Logistics</w:t>
-      </w:r>
-      <w:proofErr w:type="gramEnd"/>
-      <w:r>
-        <w:t xml:space="preserve"> space. You will be joining an existing team of NH Consultant’s and will help drive some exciting transformation projects.</w:t>
+        <w:t>North Highland are working with one of our key customers in the Logistics space. You will be joining an existing team of NH Consultant’s and will help drive some exciting transformation projects.</w:t>
       </w:r>
       <w:r>
         <w:br/>
@@ -96,15 +88,7 @@
         </w:numPr>
       </w:pPr>
       <w:r>
-        <w:t xml:space="preserve">Design Azure Infrastructure and work with the </w:t>
-      </w:r>
-      <w:proofErr w:type="gramStart"/>
-      <w:r>
-        <w:t>Infrastructure</w:t>
-      </w:r>
-      <w:proofErr w:type="gramEnd"/>
-      <w:r>
-        <w:t xml:space="preserve"> team to get an agreement on the Azure Solution</w:t>
+        <w:t>Design Azure Infrastructure and work with the Infrastructure team to get an agreement on the Azure Solution</w:t>
       </w:r>
     </w:p>
     <w:p>
@@ -233,13 +217,8 @@
           <w:numId w:val="2"/>
         </w:numPr>
       </w:pPr>
-      <w:proofErr w:type="gramStart"/>
-      <w:r>
-        <w:t>Have an understanding of</w:t>
-      </w:r>
-      <w:proofErr w:type="gramEnd"/>
-      <w:r>
-        <w:t xml:space="preserve"> SQL and NO SQL databases preferably Azure SQL and Cosmos DB</w:t>
+      <w:r>
+        <w:t>Have an understanding of SQL and NO SQL databases preferably Azure SQL and Cosmos DB</w:t>
       </w:r>
     </w:p>
     <w:p>
@@ -296,6 +275,7 @@
         <w:t>Consulting experience</w:t>
       </w:r>
     </w:p>
+    <w:p/>
     <w:p/>
     <w:sectPr>
       <w:pgSz w:w="11906" w:h="16838"/>

</xml_diff>